<commit_message>
Index markup & main sass
</commit_message>
<xml_diff>
--- a/Learning_diary_front_end.docx
+++ b/Learning_diary_front_end.docx
@@ -622,6 +622,119 @@
         </w:rPr>
         <w:t xml:space="preserve">From the overall video, I learned a lot on how the sass actually works and how the responsive design works. I did not quite learn how to use it yet, and I decided I will have to look at it (especially the Emmet part) with my friend later. So, I did get the big picture, but there is still lot to learn about the actual use of the program. </w:t>
       </w:r>
+    </w:p>
+    <w:p>
+      <w:pPr>
+        <w:pStyle w:val="Leipteksti"/>
+        <w:rPr>
+          <w:lang w:val="en-US"/>
+        </w:rPr>
+      </w:pPr>
+    </w:p>
+    <w:p>
+      <w:pPr>
+        <w:pStyle w:val="Leipteksti"/>
+        <w:rPr>
+          <w:lang w:val="en-US"/>
+        </w:rPr>
+      </w:pPr>
+      <w:r>
+        <w:rPr>
+          <w:lang w:val="en-US"/>
+        </w:rPr>
+        <w:lastRenderedPageBreak/>
+        <w:t>28.5.2019 &amp; 29.5.2019</w:t>
+      </w:r>
+    </w:p>
+    <w:p>
+      <w:pPr>
+        <w:pStyle w:val="Leipteksti"/>
+        <w:rPr>
+          <w:lang w:val="en-US"/>
+        </w:rPr>
+      </w:pPr>
+    </w:p>
+    <w:p>
+      <w:pPr>
+        <w:pStyle w:val="Leipteksti"/>
+        <w:rPr>
+          <w:lang w:val="en-US"/>
+        </w:rPr>
+      </w:pPr>
+      <w:r>
+        <w:rPr>
+          <w:lang w:val="en-US"/>
+        </w:rPr>
+        <w:t>Today I got some help from a friend and we got the VS Code working properly. I just needed to download the IntelliSense for CSS class names and also add the datatype to the end of the file names. Now when everything was working properly, I watched the video again copying it simultaneously. This time I understood it way better, and I got my website working in the browser which was very cool.</w:t>
+      </w:r>
+    </w:p>
+    <w:p>
+      <w:pPr>
+        <w:pStyle w:val="Leipteksti"/>
+        <w:rPr>
+          <w:lang w:val="en-US"/>
+        </w:rPr>
+      </w:pPr>
+    </w:p>
+    <w:p>
+      <w:pPr>
+        <w:pStyle w:val="Leipteksti"/>
+        <w:rPr>
+          <w:lang w:val="en-US"/>
+        </w:rPr>
+      </w:pPr>
+      <w:r>
+        <w:rPr>
+          <w:lang w:val="en-US"/>
+        </w:rPr>
+        <w:t>Then I moved to the second video.</w:t>
+      </w:r>
+      <w:r>
+        <w:rPr>
+          <w:lang w:val="en-US"/>
+        </w:rPr>
+        <w:t xml:space="preserve"> Watching this video and creating the website really got me into this project. Everything went mostly without any problems. I did mostly just do copying at this time but reading the code through multiple times and seeing what it does to the website helped me to learn the code. </w:t>
+      </w:r>
+      <w:r>
+        <w:rPr>
+          <w:lang w:val="en-US"/>
+        </w:rPr>
+        <w:t xml:space="preserve">I got really excited for the task and started getting different ideas and time flew by really quickly. </w:t>
+      </w:r>
+    </w:p>
+    <w:p>
+      <w:pPr>
+        <w:pStyle w:val="Leipteksti"/>
+        <w:rPr>
+          <w:lang w:val="en-US"/>
+        </w:rPr>
+      </w:pPr>
+    </w:p>
+    <w:p>
+      <w:pPr>
+        <w:pStyle w:val="Leipteksti"/>
+        <w:rPr>
+          <w:lang w:val="en-US"/>
+        </w:rPr>
+      </w:pPr>
+      <w:r>
+        <w:rPr>
+          <w:lang w:val="en-US"/>
+        </w:rPr>
+        <w:t>A couple parts still stay unclear in the code on what do they actually do, since I could not find any changes in the website. Overall, however, I think understood the idea well even though I would not remember all of the code by heart.</w:t>
+      </w:r>
+      <w:r>
+        <w:rPr>
+          <w:lang w:val="en-US"/>
+        </w:rPr>
+        <w:t xml:space="preserve"> So, at the end of these two evenings I have been working on the project, I already have a good looking front page for my site, my links to my social media sites are working and </w:t>
+      </w:r>
+      <w:r>
+        <w:rPr>
+          <w:lang w:val="en-US"/>
+        </w:rPr>
+        <w:t>I have the draft of my menu.</w:t>
+      </w:r>
       <w:bookmarkStart w:id="0" w:name="_GoBack"/>
       <w:bookmarkEnd w:id="0"/>
     </w:p>
@@ -629,9 +742,36 @@
       <w:pPr>
         <w:pStyle w:val="Leipteksti"/>
         <w:rPr>
-          <w:lang w:val="en-US"/>
-        </w:rPr>
-      </w:pPr>
+          <w:color w:val="FF0000"/>
+          <w:lang w:val="en-US"/>
+        </w:rPr>
+      </w:pPr>
+      <w:r>
+        <w:rPr>
+          <w:lang w:val="en-US"/>
+        </w:rPr>
+        <w:br/>
+      </w:r>
+      <w:r>
+        <w:rPr>
+          <w:lang w:val="en-US"/>
+        </w:rPr>
+        <w:br/>
+      </w:r>
+      <w:r>
+        <w:rPr>
+          <w:color w:val="FF0000"/>
+          <w:lang w:val="en-US"/>
+        </w:rPr>
+        <w:t xml:space="preserve">I checked the general information and understood the main focus of the course, which is to find my passion as a software developer and create a unique project to represent my skills. I chose frontend module because it was the most interesting project offered. I’ve also tried to set up my environment, but I could not decide which code editor I would like to use.  I learned to set up a git repository and did my first commit, everything went smoothly after I clicked the banner to watch intro to GIT. </w:t>
+      </w:r>
+      <w:r>
+        <w:rPr>
+          <w:color w:val="FF0000"/>
+          <w:lang w:val="en-US"/>
+        </w:rPr>
+        <w:t xml:space="preserve"> </w:t>
+      </w:r>
     </w:p>
     <w:p>
       <w:pPr>
@@ -641,81 +781,53 @@
           <w:lang w:val="en-US"/>
         </w:rPr>
       </w:pPr>
-      <w:r>
-        <w:rPr>
+    </w:p>
+    <w:p>
+      <w:pPr>
+        <w:pStyle w:val="Leipteksti"/>
+        <w:rPr>
+          <w:color w:val="FF0000"/>
+          <w:lang w:val="en-US"/>
+        </w:rPr>
+      </w:pPr>
+      <w:r>
+        <w:rPr>
+          <w:color w:val="FF0000"/>
+          <w:lang w:val="en-US"/>
+        </w:rPr>
+        <w:t>11.9.201</w:t>
+      </w:r>
+      <w:r>
+        <w:rPr>
+          <w:color w:val="FF0000"/>
+          <w:lang w:val="en-US"/>
+        </w:rPr>
+        <w:t>8</w:t>
+      </w:r>
+    </w:p>
+    <w:p>
+      <w:pPr>
+        <w:pStyle w:val="Leipteksti"/>
+        <w:rPr>
+          <w:color w:val="FF0000"/>
+          <w:lang w:val="en-US"/>
+        </w:rPr>
+      </w:pPr>
+      <w:r>
+        <w:rPr>
+          <w:color w:val="FF0000"/>
+          <w:lang w:val="en-US"/>
+        </w:rPr>
+        <w:br/>
+        <w:t xml:space="preserve">I have chosen VS Code as my code editor for this course, I learned how to set up addons by googling how to do it. I searched the web for best addons and chose the best addons that I </w:t>
+      </w:r>
+      <w:r>
+        <w:rPr>
+          <w:color w:val="FF0000"/>
           <w:lang w:val="en-US"/>
         </w:rPr>
         <w:lastRenderedPageBreak/>
-        <w:br/>
-      </w:r>
-      <w:r>
-        <w:rPr>
-          <w:lang w:val="en-US"/>
-        </w:rPr>
-        <w:br/>
-      </w:r>
-      <w:r>
-        <w:rPr>
-          <w:color w:val="FF0000"/>
-          <w:lang w:val="en-US"/>
-        </w:rPr>
-        <w:t xml:space="preserve">I checked the general information and understood the main focus of the course, which is to find my passion as a software developer and create a unique project to represent my skills. I chose frontend module because it was the most interesting project offered. I’ve also tried to set up my environment, but I could not decide which code editor I would like to use.  I learned to set up a git repository and did my first commit, everything went smoothly after I clicked the banner to watch intro to GIT. </w:t>
-      </w:r>
-      <w:r>
-        <w:rPr>
-          <w:color w:val="FF0000"/>
-          <w:lang w:val="en-US"/>
-        </w:rPr>
-        <w:t xml:space="preserve"> </w:t>
-      </w:r>
-    </w:p>
-    <w:p>
-      <w:pPr>
-        <w:pStyle w:val="Leipteksti"/>
-        <w:rPr>
-          <w:color w:val="FF0000"/>
-          <w:lang w:val="en-US"/>
-        </w:rPr>
-      </w:pPr>
-    </w:p>
-    <w:p>
-      <w:pPr>
-        <w:pStyle w:val="Leipteksti"/>
-        <w:rPr>
-          <w:color w:val="FF0000"/>
-          <w:lang w:val="en-US"/>
-        </w:rPr>
-      </w:pPr>
-      <w:r>
-        <w:rPr>
-          <w:color w:val="FF0000"/>
-          <w:lang w:val="en-US"/>
-        </w:rPr>
-        <w:t>11.9.201</w:t>
-      </w:r>
-      <w:r>
-        <w:rPr>
-          <w:color w:val="FF0000"/>
-          <w:lang w:val="en-US"/>
-        </w:rPr>
-        <w:t>8</w:t>
-      </w:r>
-    </w:p>
-    <w:p>
-      <w:pPr>
-        <w:pStyle w:val="Leipteksti"/>
-        <w:rPr>
-          <w:color w:val="FF0000"/>
-          <w:lang w:val="en-US"/>
-        </w:rPr>
-      </w:pPr>
-      <w:r>
-        <w:rPr>
-          <w:color w:val="FF0000"/>
-          <w:lang w:val="en-US"/>
-        </w:rPr>
-        <w:br/>
-        <w:t xml:space="preserve">I have chosen VS Code as my code editor for this course, I learned how to set up addons by googling how to do it. I searched the web for best addons and chose the best addons that I think fits me best.  </w:t>
+        <w:t xml:space="preserve">think fits me best.  </w:t>
       </w:r>
       <w:r>
         <w:rPr>

</xml_diff>

<commit_message>
Added media queries and made meny overlay responsive
</commit_message>
<xml_diff>
--- a/Learning_diary_front_end.docx
+++ b/Learning_diary_front_end.docx
@@ -923,6 +923,34 @@
           <w:lang w:val="en-US"/>
         </w:rPr>
         <w:t xml:space="preserve"> and learning that was very nice. </w:t>
+      </w:r>
+    </w:p>
+    <w:p>
+      <w:pPr>
+        <w:pStyle w:val="Leipteksti"/>
+        <w:rPr>
+          <w:lang w:val="en-US"/>
+        </w:rPr>
+      </w:pPr>
+    </w:p>
+    <w:p>
+      <w:pPr>
+        <w:pStyle w:val="Leipteksti"/>
+        <w:rPr>
+          <w:lang w:val="en-US"/>
+        </w:rPr>
+      </w:pPr>
+      <w:r>
+        <w:rPr>
+          <w:lang w:val="en-US"/>
+        </w:rPr>
+        <w:t xml:space="preserve">Centering the text for one sized screen and not for another was also a challenge, since I wanted to do it different from the video. Yet again, </w:t>
+      </w:r>
+      <w:r>
+        <w:rPr>
+          <w:lang w:val="en-US"/>
+        </w:rPr>
+        <w:t>solving this problem by trial and error was very satisfying and exciting.</w:t>
       </w:r>
       <w:bookmarkStart w:id="0" w:name="_GoBack"/>
       <w:bookmarkEnd w:id="0"/>

</xml_diff>

<commit_message>
Text color function & about page
</commit_message>
<xml_diff>
--- a/Learning_diary_front_end.docx
+++ b/Learning_diary_front_end.docx
@@ -952,6 +952,34 @@
         </w:rPr>
         <w:t>solving this problem by trial and error was very satisfying and exciting.</w:t>
       </w:r>
+      <w:r>
+        <w:rPr>
+          <w:lang w:val="en-US"/>
+        </w:rPr>
+        <w:t xml:space="preserve"> </w:t>
+      </w:r>
+      <w:r>
+        <w:rPr>
+          <w:lang w:val="en-US"/>
+        </w:rPr>
+        <w:t>What was frustrating today, was not to get the image to work and also playing with the responsiveness, the mobile version would not work as it did on the video, and thus it is not as good in my site.</w:t>
+      </w:r>
+    </w:p>
+    <w:p>
+      <w:pPr>
+        <w:pStyle w:val="Leipteksti"/>
+        <w:rPr>
+          <w:lang w:val="en-US"/>
+        </w:rPr>
+      </w:pPr>
+    </w:p>
+    <w:p>
+      <w:pPr>
+        <w:pStyle w:val="Leipteksti"/>
+        <w:rPr>
+          <w:lang w:val="en-US"/>
+        </w:rPr>
+      </w:pPr>
       <w:bookmarkStart w:id="0" w:name="_GoBack"/>
       <w:bookmarkEnd w:id="0"/>
     </w:p>

</xml_diff>